<commit_message>
fix UT error; update api document
</commit_message>
<xml_diff>
--- a/doc/评审文档/02接口描述说明书.docx
+++ b/doc/评审文档/02接口描述说明书.docx
@@ -1524,6 +1524,14 @@
       </w:tr>
       <w:tr>
         <w:tblPrEx>
+          <w:tblBorders>
+            <w:top w:val="single" w:color="auto" w:sz="4" w:space="0"/>
+            <w:left w:val="single" w:color="auto" w:sz="4" w:space="0"/>
+            <w:bottom w:val="single" w:color="auto" w:sz="4" w:space="0"/>
+            <w:right w:val="single" w:color="auto" w:sz="4" w:space="0"/>
+            <w:insideH w:val="single" w:color="auto" w:sz="4" w:space="0"/>
+            <w:insideV w:val="single" w:color="auto" w:sz="4" w:space="0"/>
+          </w:tblBorders>
           <w:tblLayout w:type="fixed"/>
           <w:tblCellMar>
             <w:top w:w="0" w:type="dxa"/>
@@ -2661,6 +2669,14 @@
       </w:tr>
       <w:tr>
         <w:tblPrEx>
+          <w:tblBorders>
+            <w:top w:val="single" w:color="auto" w:sz="4" w:space="0"/>
+            <w:left w:val="single" w:color="auto" w:sz="4" w:space="0"/>
+            <w:bottom w:val="single" w:color="auto" w:sz="4" w:space="0"/>
+            <w:right w:val="single" w:color="auto" w:sz="4" w:space="0"/>
+            <w:insideH w:val="single" w:color="auto" w:sz="4" w:space="0"/>
+            <w:insideV w:val="single" w:color="auto" w:sz="4" w:space="0"/>
+          </w:tblBorders>
           <w:tblLayout w:type="fixed"/>
           <w:tblCellMar>
             <w:top w:w="0" w:type="dxa"/>
@@ -6767,6 +6783,14 @@
       </w:tr>
       <w:tr>
         <w:tblPrEx>
+          <w:tblBorders>
+            <w:top w:val="single" w:color="auto" w:sz="4" w:space="0"/>
+            <w:left w:val="single" w:color="auto" w:sz="4" w:space="0"/>
+            <w:bottom w:val="single" w:color="auto" w:sz="4" w:space="0"/>
+            <w:right w:val="single" w:color="auto" w:sz="4" w:space="0"/>
+            <w:insideH w:val="single" w:color="auto" w:sz="4" w:space="0"/>
+            <w:insideV w:val="single" w:color="auto" w:sz="4" w:space="0"/>
+          </w:tblBorders>
           <w:tblLayout w:type="fixed"/>
           <w:tblCellMar>
             <w:top w:w="0" w:type="dxa"/>
@@ -16528,12 +16552,6 @@
             <w:insideV w:val="single" w:color="auto" w:sz="4" w:space="0"/>
           </w:tblBorders>
           <w:tblLayout w:type="fixed"/>
-          <w:tblCellMar>
-            <w:top w:w="0" w:type="dxa"/>
-            <w:left w:w="108" w:type="dxa"/>
-            <w:bottom w:w="0" w:type="dxa"/>
-            <w:right w:w="108" w:type="dxa"/>
-          </w:tblCellMar>
         </w:tblPrEx>
         <w:tc>
           <w:tcPr>
@@ -18387,6 +18405,14 @@
       </w:tr>
       <w:tr>
         <w:tblPrEx>
+          <w:tblBorders>
+            <w:top w:val="single" w:color="auto" w:sz="4" w:space="0"/>
+            <w:left w:val="single" w:color="auto" w:sz="4" w:space="0"/>
+            <w:bottom w:val="single" w:color="auto" w:sz="4" w:space="0"/>
+            <w:right w:val="single" w:color="auto" w:sz="4" w:space="0"/>
+            <w:insideH w:val="single" w:color="auto" w:sz="4" w:space="0"/>
+            <w:insideV w:val="single" w:color="auto" w:sz="4" w:space="0"/>
+          </w:tblBorders>
           <w:tblLayout w:type="fixed"/>
           <w:tblCellMar>
             <w:top w:w="0" w:type="dxa"/>
@@ -25944,8 +25970,6 @@
               </w:rPr>
               <w:t>",</w:t>
             </w:r>
-            <w:bookmarkStart w:id="0" w:name="_GoBack"/>
-            <w:bookmarkEnd w:id="0"/>
           </w:p>
           <w:p>
             <w:pPr>
@@ -26316,12 +26340,6 @@
             <w:insideV w:val="single" w:color="auto" w:sz="4" w:space="0"/>
           </w:tblBorders>
           <w:tblLayout w:type="fixed"/>
-          <w:tblCellMar>
-            <w:top w:w="0" w:type="dxa"/>
-            <w:left w:w="108" w:type="dxa"/>
-            <w:bottom w:w="0" w:type="dxa"/>
-            <w:right w:w="108" w:type="dxa"/>
-          </w:tblCellMar>
         </w:tblPrEx>
         <w:tc>
           <w:tcPr>
@@ -32256,6 +32274,14 @@
       </w:tr>
       <w:tr>
         <w:tblPrEx>
+          <w:tblBorders>
+            <w:top w:val="single" w:color="auto" w:sz="4" w:space="0"/>
+            <w:left w:val="single" w:color="auto" w:sz="4" w:space="0"/>
+            <w:bottom w:val="single" w:color="auto" w:sz="4" w:space="0"/>
+            <w:right w:val="single" w:color="auto" w:sz="4" w:space="0"/>
+            <w:insideH w:val="single" w:color="auto" w:sz="4" w:space="0"/>
+            <w:insideV w:val="single" w:color="auto" w:sz="4" w:space="0"/>
+          </w:tblBorders>
           <w:tblLayout w:type="fixed"/>
           <w:tblCellMar>
             <w:top w:w="0" w:type="dxa"/>
@@ -32340,6 +32366,14 @@
       </w:tr>
       <w:tr>
         <w:tblPrEx>
+          <w:tblBorders>
+            <w:top w:val="single" w:color="auto" w:sz="4" w:space="0"/>
+            <w:left w:val="single" w:color="auto" w:sz="4" w:space="0"/>
+            <w:bottom w:val="single" w:color="auto" w:sz="4" w:space="0"/>
+            <w:right w:val="single" w:color="auto" w:sz="4" w:space="0"/>
+            <w:insideH w:val="single" w:color="auto" w:sz="4" w:space="0"/>
+            <w:insideV w:val="single" w:color="auto" w:sz="4" w:space="0"/>
+          </w:tblBorders>
           <w:tblLayout w:type="fixed"/>
           <w:tblCellMar>
             <w:top w:w="0" w:type="dxa"/>
@@ -32569,6 +32603,12 @@
             <w:insideV w:val="single" w:color="auto" w:sz="4" w:space="0"/>
           </w:tblBorders>
           <w:tblLayout w:type="fixed"/>
+          <w:tblCellMar>
+            <w:top w:w="0" w:type="dxa"/>
+            <w:left w:w="108" w:type="dxa"/>
+            <w:bottom w:w="0" w:type="dxa"/>
+            <w:right w:w="108" w:type="dxa"/>
+          </w:tblCellMar>
         </w:tblPrEx>
         <w:tc>
           <w:tcPr>
@@ -33546,12 +33586,363 @@
           <w:p>
             <w:pPr>
               <w:rPr>
+                <w:rFonts w:hint="eastAsia" w:ascii="Calibri" w:hAnsi="Calibri" w:eastAsia="宋体" w:cs="Calibri"/>
+                <w:color w:val="000000"/>
+                <w:kern w:val="0"/>
+                <w:sz w:val="21"/>
+                <w:szCs w:val="21"/>
+                <w:lang w:val="en-US" w:eastAsia="zh-CN"/>
+              </w:rPr>
+            </w:pPr>
+            <w:r>
+              <w:rPr>
                 <w:rFonts w:hint="default" w:ascii="Calibri" w:hAnsi="Calibri" w:eastAsia="宋体" w:cs="Calibri"/>
                 <w:color w:val="000000"/>
                 <w:kern w:val="0"/>
                 <w:sz w:val="21"/>
                 <w:szCs w:val="21"/>
                 <w:lang w:val="en-US"/>
+              </w:rPr>
+              <w:t>RoleVO</w:t>
+            </w:r>
+            <w:r>
+              <w:rPr>
+                <w:rFonts w:hint="eastAsia" w:ascii="Calibri" w:hAnsi="Calibri" w:eastAsia="宋体" w:cs="Calibri"/>
+                <w:color w:val="000000"/>
+                <w:kern w:val="0"/>
+                <w:sz w:val="21"/>
+                <w:szCs w:val="21"/>
+                <w:lang w:val="en-US" w:eastAsia="zh-CN"/>
+              </w:rPr>
+              <w:t>示例：</w:t>
+            </w:r>
+          </w:p>
+          <w:p>
+            <w:pPr>
+              <w:rPr>
+                <w:rFonts w:hint="eastAsia" w:ascii="Calibri" w:hAnsi="Calibri" w:eastAsia="宋体" w:cs="Calibri"/>
+                <w:color w:val="000000"/>
+                <w:kern w:val="0"/>
+                <w:sz w:val="21"/>
+                <w:szCs w:val="21"/>
+                <w:lang w:val="en-US" w:eastAsia="zh-CN"/>
+              </w:rPr>
+            </w:pPr>
+            <w:r>
+              <w:rPr>
+                <w:rFonts w:hint="eastAsia" w:ascii="Calibri" w:hAnsi="Calibri" w:eastAsia="宋体" w:cs="Calibri"/>
+                <w:color w:val="000000"/>
+                <w:kern w:val="0"/>
+                <w:sz w:val="21"/>
+                <w:szCs w:val="21"/>
+                <w:lang w:val="en-US" w:eastAsia="zh-CN"/>
+              </w:rPr>
+              <w:t>{</w:t>
+            </w:r>
+          </w:p>
+          <w:p>
+            <w:pPr>
+              <w:rPr>
+                <w:rFonts w:hint="eastAsia" w:ascii="Calibri" w:hAnsi="Calibri" w:eastAsia="宋体" w:cs="Calibri"/>
+                <w:color w:val="000000"/>
+                <w:kern w:val="0"/>
+                <w:sz w:val="21"/>
+                <w:szCs w:val="21"/>
+                <w:lang w:val="en-US" w:eastAsia="zh-CN"/>
+              </w:rPr>
+            </w:pPr>
+            <w:r>
+              <w:rPr>
+                <w:rFonts w:hint="eastAsia" w:ascii="Calibri" w:hAnsi="Calibri" w:eastAsia="宋体" w:cs="Calibri"/>
+                <w:color w:val="000000"/>
+                <w:kern w:val="0"/>
+                <w:sz w:val="21"/>
+                <w:szCs w:val="21"/>
+                <w:lang w:val="en-US" w:eastAsia="zh-CN"/>
+              </w:rPr>
+              <w:tab/>
+            </w:r>
+            <w:r>
+              <w:rPr>
+                <w:rFonts w:hint="eastAsia" w:ascii="Calibri" w:hAnsi="Calibri" w:eastAsia="宋体" w:cs="Calibri"/>
+                <w:color w:val="000000"/>
+                <w:kern w:val="0"/>
+                <w:sz w:val="21"/>
+                <w:szCs w:val="21"/>
+                <w:lang w:val="en-US" w:eastAsia="zh-CN"/>
+              </w:rPr>
+              <w:t>"roleId": "",</w:t>
+            </w:r>
+          </w:p>
+          <w:p>
+            <w:pPr>
+              <w:rPr>
+                <w:rFonts w:hint="eastAsia" w:ascii="Calibri" w:hAnsi="Calibri" w:eastAsia="宋体" w:cs="Calibri"/>
+                <w:color w:val="000000"/>
+                <w:kern w:val="0"/>
+                <w:sz w:val="21"/>
+                <w:szCs w:val="21"/>
+                <w:lang w:val="en-US" w:eastAsia="zh-CN"/>
+              </w:rPr>
+            </w:pPr>
+            <w:r>
+              <w:rPr>
+                <w:rFonts w:hint="eastAsia" w:ascii="Calibri" w:hAnsi="Calibri" w:eastAsia="宋体" w:cs="Calibri"/>
+                <w:color w:val="000000"/>
+                <w:kern w:val="0"/>
+                <w:sz w:val="21"/>
+                <w:szCs w:val="21"/>
+                <w:lang w:val="en-US" w:eastAsia="zh-CN"/>
+              </w:rPr>
+              <w:tab/>
+            </w:r>
+            <w:r>
+              <w:rPr>
+                <w:rFonts w:hint="eastAsia" w:ascii="Calibri" w:hAnsi="Calibri" w:eastAsia="宋体" w:cs="Calibri"/>
+                <w:color w:val="000000"/>
+                <w:kern w:val="0"/>
+                <w:sz w:val="21"/>
+                <w:szCs w:val="21"/>
+                <w:lang w:val="en-US" w:eastAsia="zh-CN"/>
+              </w:rPr>
+              <w:t>"roleName": "",</w:t>
+            </w:r>
+          </w:p>
+          <w:p>
+            <w:pPr>
+              <w:rPr>
+                <w:rFonts w:hint="eastAsia" w:ascii="Calibri" w:hAnsi="Calibri" w:eastAsia="宋体" w:cs="Calibri"/>
+                <w:color w:val="000000"/>
+                <w:kern w:val="0"/>
+                <w:sz w:val="21"/>
+                <w:szCs w:val="21"/>
+                <w:lang w:val="en-US" w:eastAsia="zh-CN"/>
+              </w:rPr>
+            </w:pPr>
+            <w:r>
+              <w:rPr>
+                <w:rFonts w:hint="eastAsia" w:ascii="Calibri" w:hAnsi="Calibri" w:eastAsia="宋体" w:cs="Calibri"/>
+                <w:color w:val="000000"/>
+                <w:kern w:val="0"/>
+                <w:sz w:val="21"/>
+                <w:szCs w:val="21"/>
+                <w:lang w:val="en-US" w:eastAsia="zh-CN"/>
+              </w:rPr>
+              <w:tab/>
+            </w:r>
+            <w:r>
+              <w:rPr>
+                <w:rFonts w:hint="eastAsia" w:ascii="Calibri" w:hAnsi="Calibri" w:eastAsia="宋体" w:cs="Calibri"/>
+                <w:color w:val="000000"/>
+                <w:kern w:val="0"/>
+                <w:sz w:val="21"/>
+                <w:szCs w:val="21"/>
+                <w:lang w:val="en-US" w:eastAsia="zh-CN"/>
+              </w:rPr>
+              <w:t>"selectedContext": [{</w:t>
+            </w:r>
+          </w:p>
+          <w:p>
+            <w:pPr>
+              <w:rPr>
+                <w:rFonts w:hint="eastAsia" w:ascii="Calibri" w:hAnsi="Calibri" w:eastAsia="宋体" w:cs="Calibri"/>
+                <w:color w:val="000000"/>
+                <w:kern w:val="0"/>
+                <w:sz w:val="21"/>
+                <w:szCs w:val="21"/>
+                <w:lang w:val="en-US" w:eastAsia="zh-CN"/>
+              </w:rPr>
+            </w:pPr>
+            <w:r>
+              <w:rPr>
+                <w:rFonts w:hint="eastAsia" w:ascii="Calibri" w:hAnsi="Calibri" w:eastAsia="宋体" w:cs="Calibri"/>
+                <w:color w:val="000000"/>
+                <w:kern w:val="0"/>
+                <w:sz w:val="21"/>
+                <w:szCs w:val="21"/>
+                <w:lang w:val="en-US" w:eastAsia="zh-CN"/>
+              </w:rPr>
+              <w:tab/>
+            </w:r>
+            <w:r>
+              <w:rPr>
+                <w:rFonts w:hint="eastAsia" w:ascii="Calibri" w:hAnsi="Calibri" w:eastAsia="宋体" w:cs="Calibri"/>
+                <w:color w:val="000000"/>
+                <w:kern w:val="0"/>
+                <w:sz w:val="21"/>
+                <w:szCs w:val="21"/>
+                <w:lang w:val="en-US" w:eastAsia="zh-CN"/>
+              </w:rPr>
+              <w:tab/>
+            </w:r>
+            <w:r>
+              <w:rPr>
+                <w:rFonts w:hint="eastAsia" w:ascii="Calibri" w:hAnsi="Calibri" w:eastAsia="宋体" w:cs="Calibri"/>
+                <w:color w:val="000000"/>
+                <w:kern w:val="0"/>
+                <w:sz w:val="21"/>
+                <w:szCs w:val="21"/>
+                <w:lang w:val="en-US" w:eastAsia="zh-CN"/>
+              </w:rPr>
+              <w:t>"sysKey": "",</w:t>
+            </w:r>
+          </w:p>
+          <w:p>
+            <w:pPr>
+              <w:rPr>
+                <w:rFonts w:hint="eastAsia" w:ascii="Calibri" w:hAnsi="Calibri" w:eastAsia="宋体" w:cs="Calibri"/>
+                <w:color w:val="000000"/>
+                <w:kern w:val="0"/>
+                <w:sz w:val="21"/>
+                <w:szCs w:val="21"/>
+                <w:lang w:val="en-US" w:eastAsia="zh-CN"/>
+              </w:rPr>
+            </w:pPr>
+            <w:r>
+              <w:rPr>
+                <w:rFonts w:hint="eastAsia" w:ascii="Calibri" w:hAnsi="Calibri" w:eastAsia="宋体" w:cs="Calibri"/>
+                <w:color w:val="000000"/>
+                <w:kern w:val="0"/>
+                <w:sz w:val="21"/>
+                <w:szCs w:val="21"/>
+                <w:lang w:val="en-US" w:eastAsia="zh-CN"/>
+              </w:rPr>
+              <w:tab/>
+            </w:r>
+            <w:r>
+              <w:rPr>
+                <w:rFonts w:hint="eastAsia" w:ascii="Calibri" w:hAnsi="Calibri" w:eastAsia="宋体" w:cs="Calibri"/>
+                <w:color w:val="000000"/>
+                <w:kern w:val="0"/>
+                <w:sz w:val="21"/>
+                <w:szCs w:val="21"/>
+                <w:lang w:val="en-US" w:eastAsia="zh-CN"/>
+              </w:rPr>
+              <w:tab/>
+            </w:r>
+            <w:r>
+              <w:rPr>
+                <w:rFonts w:hint="eastAsia" w:ascii="Calibri" w:hAnsi="Calibri" w:eastAsia="宋体" w:cs="Calibri"/>
+                <w:color w:val="000000"/>
+                <w:kern w:val="0"/>
+                <w:sz w:val="21"/>
+                <w:szCs w:val="21"/>
+                <w:lang w:val="en-US" w:eastAsia="zh-CN"/>
+              </w:rPr>
+              <w:t>"sysName": "",</w:t>
+            </w:r>
+          </w:p>
+          <w:p>
+            <w:pPr>
+              <w:rPr>
+                <w:rFonts w:hint="eastAsia" w:ascii="Calibri" w:hAnsi="Calibri" w:eastAsia="宋体" w:cs="Calibri"/>
+                <w:color w:val="000000"/>
+                <w:kern w:val="0"/>
+                <w:sz w:val="21"/>
+                <w:szCs w:val="21"/>
+                <w:lang w:val="en-US" w:eastAsia="zh-CN"/>
+              </w:rPr>
+            </w:pPr>
+            <w:r>
+              <w:rPr>
+                <w:rFonts w:hint="eastAsia" w:ascii="Calibri" w:hAnsi="Calibri" w:eastAsia="宋体" w:cs="Calibri"/>
+                <w:color w:val="000000"/>
+                <w:kern w:val="0"/>
+                <w:sz w:val="21"/>
+                <w:szCs w:val="21"/>
+                <w:lang w:val="en-US" w:eastAsia="zh-CN"/>
+              </w:rPr>
+              <w:tab/>
+            </w:r>
+            <w:r>
+              <w:rPr>
+                <w:rFonts w:hint="eastAsia" w:ascii="Calibri" w:hAnsi="Calibri" w:eastAsia="宋体" w:cs="Calibri"/>
+                <w:color w:val="000000"/>
+                <w:kern w:val="0"/>
+                <w:sz w:val="21"/>
+                <w:szCs w:val="21"/>
+                <w:lang w:val="en-US" w:eastAsia="zh-CN"/>
+              </w:rPr>
+              <w:tab/>
+            </w:r>
+            <w:r>
+              <w:rPr>
+                <w:rFonts w:hint="eastAsia" w:ascii="Calibri" w:hAnsi="Calibri" w:eastAsia="宋体" w:cs="Calibri"/>
+                <w:color w:val="000000"/>
+                <w:kern w:val="0"/>
+                <w:sz w:val="21"/>
+                <w:szCs w:val="21"/>
+                <w:lang w:val="en-US" w:eastAsia="zh-CN"/>
+              </w:rPr>
+              <w:t>"sysContext": ""</w:t>
+            </w:r>
+          </w:p>
+          <w:p>
+            <w:pPr>
+              <w:rPr>
+                <w:rFonts w:hint="eastAsia" w:ascii="Calibri" w:hAnsi="Calibri" w:eastAsia="宋体" w:cs="Calibri"/>
+                <w:color w:val="000000"/>
+                <w:kern w:val="0"/>
+                <w:sz w:val="21"/>
+                <w:szCs w:val="21"/>
+                <w:lang w:val="en-US" w:eastAsia="zh-CN"/>
+              </w:rPr>
+            </w:pPr>
+            <w:r>
+              <w:rPr>
+                <w:rFonts w:hint="eastAsia" w:ascii="Calibri" w:hAnsi="Calibri" w:eastAsia="宋体" w:cs="Calibri"/>
+                <w:color w:val="000000"/>
+                <w:kern w:val="0"/>
+                <w:sz w:val="21"/>
+                <w:szCs w:val="21"/>
+                <w:lang w:val="en-US" w:eastAsia="zh-CN"/>
+              </w:rPr>
+              <w:tab/>
+            </w:r>
+            <w:r>
+              <w:rPr>
+                <w:rFonts w:hint="eastAsia" w:ascii="Calibri" w:hAnsi="Calibri" w:eastAsia="宋体" w:cs="Calibri"/>
+                <w:color w:val="000000"/>
+                <w:kern w:val="0"/>
+                <w:sz w:val="21"/>
+                <w:szCs w:val="21"/>
+                <w:lang w:val="en-US" w:eastAsia="zh-CN"/>
+              </w:rPr>
+              <w:t>}]</w:t>
+            </w:r>
+          </w:p>
+          <w:p>
+            <w:pPr>
+              <w:rPr>
+                <w:rFonts w:hint="eastAsia" w:ascii="Calibri" w:hAnsi="Calibri" w:eastAsia="宋体" w:cs="Calibri"/>
+                <w:color w:val="000000"/>
+                <w:kern w:val="0"/>
+                <w:sz w:val="21"/>
+                <w:szCs w:val="21"/>
+                <w:lang w:val="en-US" w:eastAsia="zh-CN"/>
+              </w:rPr>
+            </w:pPr>
+            <w:r>
+              <w:rPr>
+                <w:rFonts w:hint="eastAsia" w:ascii="Calibri" w:hAnsi="Calibri" w:eastAsia="宋体" w:cs="Calibri"/>
+                <w:color w:val="000000"/>
+                <w:kern w:val="0"/>
+                <w:sz w:val="21"/>
+                <w:szCs w:val="21"/>
+                <w:lang w:val="en-US" w:eastAsia="zh-CN"/>
+              </w:rPr>
+              <w:t>}</w:t>
+            </w:r>
+          </w:p>
+          <w:p>
+            <w:pPr>
+              <w:rPr>
+                <w:rFonts w:hint="eastAsia" w:ascii="Calibri" w:hAnsi="Calibri" w:eastAsia="宋体" w:cs="Calibri"/>
+                <w:color w:val="000000"/>
+                <w:kern w:val="0"/>
+                <w:sz w:val="21"/>
+                <w:szCs w:val="21"/>
+                <w:lang w:val="en-US" w:eastAsia="zh-CN"/>
               </w:rPr>
             </w:pPr>
           </w:p>
@@ -34376,6 +34767,14 @@
       </w:tr>
       <w:tr>
         <w:tblPrEx>
+          <w:tblBorders>
+            <w:top w:val="single" w:color="auto" w:sz="4" w:space="0"/>
+            <w:left w:val="single" w:color="auto" w:sz="4" w:space="0"/>
+            <w:bottom w:val="single" w:color="auto" w:sz="4" w:space="0"/>
+            <w:right w:val="single" w:color="auto" w:sz="4" w:space="0"/>
+            <w:insideH w:val="single" w:color="auto" w:sz="4" w:space="0"/>
+            <w:insideV w:val="single" w:color="auto" w:sz="4" w:space="0"/>
+          </w:tblBorders>
           <w:tblLayout w:type="fixed"/>
           <w:tblCellMar>
             <w:top w:w="0" w:type="dxa"/>
@@ -34958,6 +35357,12 @@
             <w:insideV w:val="single" w:color="auto" w:sz="4" w:space="0"/>
           </w:tblBorders>
           <w:tblLayout w:type="fixed"/>
+          <w:tblCellMar>
+            <w:top w:w="0" w:type="dxa"/>
+            <w:left w:w="108" w:type="dxa"/>
+            <w:bottom w:w="0" w:type="dxa"/>
+            <w:right w:w="108" w:type="dxa"/>
+          </w:tblCellMar>
         </w:tblPrEx>
         <w:tc>
           <w:tcPr>
@@ -35520,6 +35925,12 @@
             <w:insideV w:val="single" w:color="auto" w:sz="4" w:space="0"/>
           </w:tblBorders>
           <w:tblLayout w:type="fixed"/>
+          <w:tblCellMar>
+            <w:top w:w="0" w:type="dxa"/>
+            <w:left w:w="108" w:type="dxa"/>
+            <w:bottom w:w="0" w:type="dxa"/>
+            <w:right w:w="108" w:type="dxa"/>
+          </w:tblCellMar>
         </w:tblPrEx>
         <w:tc>
           <w:tcPr>
@@ -36684,12 +37095,6 @@
             <w:insideV w:val="single" w:color="auto" w:sz="4" w:space="0"/>
           </w:tblBorders>
           <w:tblLayout w:type="fixed"/>
-          <w:tblCellMar>
-            <w:top w:w="0" w:type="dxa"/>
-            <w:left w:w="108" w:type="dxa"/>
-            <w:bottom w:w="0" w:type="dxa"/>
-            <w:right w:w="108" w:type="dxa"/>
-          </w:tblCellMar>
         </w:tblPrEx>
         <w:tc>
           <w:tcPr>
@@ -37911,13 +38316,8 @@
               </w:rPr>
               <w:t>operator</w:t>
             </w:r>
-            <w:r>
-              <w:rPr>
-                <w:rFonts w:hint="eastAsia"/>
-                <w:lang w:val="en-US" w:eastAsia="zh-CN"/>
-              </w:rPr>
-              <w:t>,String sysKey</w:t>
-            </w:r>
+            <w:bookmarkStart w:id="0" w:name="_GoBack"/>
+            <w:bookmarkEnd w:id="0"/>
           </w:p>
         </w:tc>
         <w:tc>
@@ -38667,7 +39067,21 @@
                 <w:rFonts w:hint="eastAsia"/>
                 <w:lang w:val="en-US" w:eastAsia="zh-CN"/>
               </w:rPr>
-              <w:t>String userName,</w:t>
+              <w:t xml:space="preserve">String </w:t>
+            </w:r>
+            <w:r>
+              <w:rPr>
+                <w:rFonts w:hint="default"/>
+                <w:lang w:val="en-US" w:eastAsia="zh-CN"/>
+              </w:rPr>
+              <w:t>operator</w:t>
+            </w:r>
+            <w:r>
+              <w:rPr>
+                <w:rFonts w:hint="eastAsia"/>
+                <w:lang w:val="en-US" w:eastAsia="zh-CN"/>
+              </w:rPr>
+              <w:t>,</w:t>
             </w:r>
           </w:p>
           <w:p>
@@ -38772,7 +39186,21 @@
                 <w:rFonts w:hint="eastAsia"/>
                 <w:lang w:val="en-US" w:eastAsia="zh-CN"/>
               </w:rPr>
-              <w:t>String funcVersion</w:t>
+              <w:t xml:space="preserve">String </w:t>
+            </w:r>
+            <w:r>
+              <w:rPr>
+                <w:rFonts w:hint="default"/>
+                <w:lang w:val="en-US" w:eastAsia="zh-CN"/>
+              </w:rPr>
+              <w:t>ur</w:t>
+            </w:r>
+            <w:r>
+              <w:rPr>
+                <w:rFonts w:hint="eastAsia"/>
+                <w:lang w:val="en-US" w:eastAsia="zh-CN"/>
+              </w:rPr>
+              <w:t>cVersion</w:t>
             </w:r>
           </w:p>
         </w:tc>
@@ -39374,7 +39802,7 @@
           <w:rFonts w:hint="eastAsia"/>
           <w:lang w:val="en-US" w:eastAsia="zh-CN"/>
         </w:rPr>
-        <w:t>授予角色的功能权限为</w:t>
+        <w:t>授予用户的功能权限为</w:t>
       </w:r>
       <w:r>
         <w:rPr>
@@ -39512,7 +39940,7 @@
           <w:rFonts w:hint="default"/>
           <w:lang w:val="en-US" w:eastAsia="zh-CN"/>
         </w:rPr>
-        <w:t>A</w:t>
+        <w:t>SubA</w:t>
       </w:r>
       <w:r>
         <w:rPr>
@@ -39671,6 +40099,12 @@
             <w:insideV w:val="single" w:color="auto" w:sz="4" w:space="0"/>
           </w:tblBorders>
           <w:tblLayout w:type="fixed"/>
+          <w:tblCellMar>
+            <w:top w:w="0" w:type="dxa"/>
+            <w:left w:w="108" w:type="dxa"/>
+            <w:bottom w:w="0" w:type="dxa"/>
+            <w:right w:w="108" w:type="dxa"/>
+          </w:tblCellMar>
         </w:tblPrEx>
         <w:tc>
           <w:tcPr>
@@ -39866,6 +40300,14 @@
       </w:tr>
       <w:tr>
         <w:tblPrEx>
+          <w:tblBorders>
+            <w:top w:val="single" w:color="auto" w:sz="4" w:space="0"/>
+            <w:left w:val="single" w:color="auto" w:sz="4" w:space="0"/>
+            <w:bottom w:val="single" w:color="auto" w:sz="4" w:space="0"/>
+            <w:right w:val="single" w:color="auto" w:sz="4" w:space="0"/>
+            <w:insideH w:val="single" w:color="auto" w:sz="4" w:space="0"/>
+            <w:insideV w:val="single" w:color="auto" w:sz="4" w:space="0"/>
+          </w:tblBorders>
           <w:tblLayout w:type="fixed"/>
           <w:tblCellMar>
             <w:top w:w="0" w:type="dxa"/>
@@ -40847,7 +41289,6 @@
             <w:insideH w:val="none" w:color="auto" w:sz="0" w:space="0"/>
             <w:insideV w:val="none" w:color="auto" w:sz="0" w:space="0"/>
           </w:tblBorders>
-          <w:shd w:val="clear" w:color="auto" w:fill="auto"/>
           <w:tblLayout w:type="fixed"/>
           <w:tblCellMar>
             <w:top w:w="15" w:type="dxa"/>
@@ -41244,7 +41685,6 @@
             <w:insideH w:val="none" w:color="auto" w:sz="0" w:space="0"/>
             <w:insideV w:val="none" w:color="auto" w:sz="0" w:space="0"/>
           </w:tblBorders>
-          <w:shd w:val="clear" w:color="auto" w:fill="auto"/>
           <w:tblLayout w:type="fixed"/>
           <w:tblCellMar>
             <w:top w:w="15" w:type="dxa"/>
@@ -41562,7 +42002,6 @@
             <w:insideH w:val="none" w:color="auto" w:sz="0" w:space="0"/>
             <w:insideV w:val="none" w:color="auto" w:sz="0" w:space="0"/>
           </w:tblBorders>
-          <w:shd w:val="clear" w:color="auto" w:fill="auto"/>
           <w:tblLayout w:type="fixed"/>
           <w:tblCellMar>
             <w:top w:w="15" w:type="dxa"/>
@@ -41830,7 +42269,6 @@
             <w:insideH w:val="none" w:color="auto" w:sz="0" w:space="0"/>
             <w:insideV w:val="none" w:color="auto" w:sz="0" w:space="0"/>
           </w:tblBorders>
-          <w:shd w:val="clear" w:color="auto" w:fill="auto"/>
           <w:tblLayout w:type="fixed"/>
           <w:tblCellMar>
             <w:top w:w="15" w:type="dxa"/>

</xml_diff>